<commit_message>
WFH october month updated
</commit_message>
<xml_diff>
--- a/imp_jio/New folder/fromsep/B2GOS_steps&fixes_updated.docx
+++ b/imp_jio/New folder/fromsep/B2GOS_steps&fixes_updated.docx
@@ -2496,19 +2496,15 @@
         <w:pStyle w:val="Normal"/>
         <w:spacing w:lineRule="auto" w:line="240"/>
         <w:jc w:val="both"/>
-        <w:rPr>
-          <w:rFonts w:ascii="Cliberi" w:hAnsi="Cliberi"/>
-          <w:sz w:val="22"/>
-          <w:szCs w:val="22"/>
-        </w:rPr>
-      </w:pPr>
-      <w:r>
-        <w:rPr>
-          <w:rFonts w:ascii="Cliberi" w:hAnsi="Cliberi"/>
-          <w:sz w:val="22"/>
-          <w:szCs w:val="22"/>
-        </w:rPr>
-        <w:t xml:space="preserve">4. open bash.rc file in home directory and add  </w:t>
+        <w:rPr/>
+      </w:pPr>
+      <w:r>
+        <w:rPr>
+          <w:rFonts w:ascii="Cliberi" w:hAnsi="Cliberi"/>
+          <w:sz w:val="22"/>
+          <w:szCs w:val="22"/>
+        </w:rPr>
+        <w:t xml:space="preserve">4. open .bashrc file in home directory and add  </w:t>
       </w:r>
       <w:r>
         <w:rPr>
@@ -2533,10 +2529,7 @@
         <w:pStyle w:val="Normal"/>
         <w:spacing w:lineRule="auto" w:line="240"/>
         <w:jc w:val="both"/>
-        <w:rPr>
-          <w:b/>
-          <w:b/>
-        </w:rPr>
+        <w:rPr/>
       </w:pPr>
       <w:r>
         <w:rPr>
@@ -2562,6 +2555,40 @@
           <w:szCs w:val="22"/>
         </w:rPr>
         <w:t xml:space="preserve">---Give username as your pc username </w:t>
+      </w:r>
+    </w:p>
+    <w:p>
+      <w:pPr>
+        <w:pStyle w:val="Normal"/>
+        <w:spacing w:lineRule="auto" w:line="240"/>
+        <w:jc w:val="both"/>
+        <w:rPr/>
+      </w:pPr>
+      <w:r>
+        <w:rPr>
+          <w:rFonts w:ascii="Cliberi" w:hAnsi="Cliberi"/>
+          <w:b/>
+          <w:sz w:val="22"/>
+          <w:szCs w:val="22"/>
+        </w:rPr>
+        <w:t xml:space="preserve">or </w:t>
+      </w:r>
+    </w:p>
+    <w:p>
+      <w:pPr>
+        <w:pStyle w:val="Normal"/>
+        <w:spacing w:lineRule="auto" w:line="240"/>
+        <w:jc w:val="both"/>
+        <w:rPr/>
+      </w:pPr>
+      <w:r>
+        <w:rPr>
+          <w:rFonts w:ascii="Cliberi" w:hAnsi="Cliberi"/>
+          <w:b/>
+          <w:sz w:val="22"/>
+          <w:szCs w:val="22"/>
+        </w:rPr>
+        <w:t>export RUST_HOME=/home/chegukee/.cargo/bin</w:t>
       </w:r>
     </w:p>
     <w:p>
@@ -4022,13 +4049,13 @@
         <w:spacing w:lineRule="auto" w:line="240" w:before="0" w:after="200"/>
         <w:jc w:val="both"/>
         <w:rPr>
-          <w:rFonts w:asciiTheme="minorHAnsi" w:cstheme="minorBidi" w:eastAsiaTheme="minorEastAsia" w:hAnsiTheme="minorHAnsi"/>
+          <w:rFonts w:ascii="Calibri" w:hAnsi="Calibri" w:eastAsia="" w:cs="" w:asciiTheme="minorHAnsi" w:cstheme="minorBidi" w:eastAsiaTheme="minorEastAsia" w:hAnsiTheme="minorHAnsi"/>
           <w:highlight w:val="red"/>
         </w:rPr>
       </w:pPr>
       <w:r>
         <w:rPr>
-          <w:rFonts w:asciiTheme="minorHAnsi" w:cstheme="minorBidi" w:eastAsiaTheme="minorEastAsia" w:hAnsiTheme="minorHAnsi"/>
+          <w:rFonts w:eastAsia="" w:cs="" w:cstheme="minorBidi" w:eastAsiaTheme="minorEastAsia"/>
           <w:highlight w:val="red"/>
         </w:rPr>
         <w:t>subprocess.CalledProcessError:Command'('/usr/bin/python3', '/home/chegukee/Workspace/B2G_EMU/B2G/gecko/mach','install-moz-phab')' returned non-zero exit status 1.</w:t>
@@ -4040,13 +4067,13 @@
         <w:spacing w:lineRule="auto" w:line="240" w:before="0" w:after="200"/>
         <w:jc w:val="both"/>
         <w:rPr>
-          <w:rFonts w:asciiTheme="minorHAnsi" w:cstheme="minorBidi" w:eastAsiaTheme="minorEastAsia" w:hAnsiTheme="minorHAnsi"/>
+          <w:rFonts w:ascii="Calibri" w:hAnsi="Calibri" w:eastAsia="" w:cs="" w:asciiTheme="minorHAnsi" w:cstheme="minorBidi" w:eastAsiaTheme="minorEastAsia" w:hAnsiTheme="minorHAnsi"/>
           <w:highlight w:val="red"/>
         </w:rPr>
       </w:pPr>
       <w:r>
         <w:rPr>
-          <w:rFonts w:asciiTheme="minorHAnsi" w:cstheme="minorBidi" w:eastAsiaTheme="minorEastAsia" w:hAnsiTheme="minorHAnsi"/>
+          <w:rFonts w:eastAsia="" w:cs="" w:cstheme="minorBidi" w:eastAsiaTheme="minorEastAsia"/>
           <w:highlight w:val="red"/>
         </w:rPr>
       </w:r>
@@ -4179,7 +4206,7 @@
       </w:r>
       <w:r>
         <w:rPr>
-          <w:rFonts w:asciiTheme="minorHAnsi" w:cstheme="minorBidi" w:eastAsiaTheme="minorEastAsia" w:hAnsiTheme="minorHAnsi"/>
+          <w:rFonts w:eastAsia="" w:cs="" w:cstheme="minorBidi" w:eastAsiaTheme="minorEastAsia"/>
           <w:highlight w:val="red"/>
         </w:rPr>
         <w:t>hread" "-lgcc_s" "-lc" "-lm" "-lrt" "-lpthread" "-lutil" "-ldl" "-lutil"</w:t>
@@ -4191,20 +4218,20 @@
         <w:spacing w:lineRule="auto" w:line="240" w:before="0" w:after="200"/>
         <w:jc w:val="both"/>
         <w:rPr>
-          <w:rFonts w:asciiTheme="minorHAnsi" w:cstheme="minorBidi" w:eastAsiaTheme="minorEastAsia" w:hAnsiTheme="minorHAnsi"/>
+          <w:rFonts w:ascii="Calibri" w:hAnsi="Calibri" w:eastAsia="" w:cs="" w:asciiTheme="minorHAnsi" w:cstheme="minorBidi" w:eastAsiaTheme="minorEastAsia" w:hAnsiTheme="minorHAnsi"/>
           <w:highlight w:val="red"/>
         </w:rPr>
       </w:pPr>
       <w:r>
         <w:rPr>
-          <w:rFonts w:asciiTheme="minorHAnsi" w:cstheme="minorBidi" w:eastAsiaTheme="minorEastAsia" w:hAnsiTheme="minorHAnsi"/>
+          <w:rFonts w:eastAsia="" w:cs="" w:cstheme="minorBidi" w:eastAsiaTheme="minorEastAsia"/>
           <w:highlight w:val="red"/>
         </w:rPr>
         <w:t xml:space="preserve">  </w:t>
       </w:r>
       <w:r>
         <w:rPr>
-          <w:rFonts w:asciiTheme="minorHAnsi" w:cstheme="minorBidi" w:eastAsiaTheme="minorEastAsia" w:hAnsiTheme="minorHAnsi"/>
+          <w:rFonts w:eastAsia="" w:cs="" w:cstheme="minorBidi" w:eastAsiaTheme="minorEastAsia"/>
           <w:highlight w:val="red"/>
         </w:rPr>
         <w:t>= note: /usr/bin/ld: cannot find -lselinux</w:t>
@@ -4216,20 +4243,20 @@
         <w:spacing w:lineRule="auto" w:line="240" w:before="0" w:after="200"/>
         <w:jc w:val="both"/>
         <w:rPr>
-          <w:rFonts w:asciiTheme="minorHAnsi" w:cstheme="minorBidi" w:eastAsiaTheme="minorEastAsia" w:hAnsiTheme="minorHAnsi"/>
+          <w:rFonts w:ascii="Calibri" w:hAnsi="Calibri" w:eastAsia="" w:cs="" w:asciiTheme="minorHAnsi" w:cstheme="minorBidi" w:eastAsiaTheme="minorEastAsia" w:hAnsiTheme="minorHAnsi"/>
           <w:highlight w:val="red"/>
         </w:rPr>
       </w:pPr>
       <w:r>
         <w:rPr>
-          <w:rFonts w:asciiTheme="minorHAnsi" w:cstheme="minorBidi" w:eastAsiaTheme="minorEastAsia" w:hAnsiTheme="minorHAnsi"/>
+          <w:rFonts w:eastAsia="" w:cs="" w:cstheme="minorBidi" w:eastAsiaTheme="minorEastAsia"/>
           <w:highlight w:val="red"/>
         </w:rPr>
         <w:t xml:space="preserve">          </w:t>
       </w:r>
       <w:r>
         <w:rPr>
-          <w:rFonts w:asciiTheme="minorHAnsi" w:cstheme="minorBidi" w:eastAsiaTheme="minorEastAsia" w:hAnsiTheme="minorHAnsi"/>
+          <w:rFonts w:eastAsia="" w:cs="" w:cstheme="minorBidi" w:eastAsiaTheme="minorEastAsia"/>
           <w:highlight w:val="red"/>
         </w:rPr>
         <w:t>collect2: error: ld returned 1 exit status</w:t>
@@ -4241,13 +4268,13 @@
         <w:spacing w:lineRule="auto" w:line="240" w:before="0" w:after="200"/>
         <w:jc w:val="both"/>
         <w:rPr>
-          <w:rFonts w:asciiTheme="minorHAnsi" w:cstheme="minorBidi" w:eastAsiaTheme="minorEastAsia" w:hAnsiTheme="minorHAnsi"/>
+          <w:rFonts w:ascii="Calibri" w:hAnsi="Calibri" w:eastAsia="" w:cs="" w:asciiTheme="minorHAnsi" w:cstheme="minorBidi" w:eastAsiaTheme="minorEastAsia" w:hAnsiTheme="minorHAnsi"/>
           <w:highlight w:val="red"/>
         </w:rPr>
       </w:pPr>
       <w:r>
         <w:rPr>
-          <w:rFonts w:asciiTheme="minorHAnsi" w:cstheme="minorBidi" w:eastAsiaTheme="minorEastAsia" w:hAnsiTheme="minorHAnsi"/>
+          <w:rFonts w:eastAsia="" w:cs="" w:cstheme="minorBidi" w:eastAsiaTheme="minorEastAsia"/>
           <w:highlight w:val="red"/>
         </w:rPr>
         <w:t>error: linking with `cc` failed: exit code: 1</w:t>
@@ -4259,20 +4286,20 @@
         <w:spacing w:lineRule="auto" w:line="240" w:before="0" w:after="200"/>
         <w:jc w:val="both"/>
         <w:rPr>
-          <w:rFonts w:asciiTheme="minorHAnsi" w:cstheme="minorBidi" w:eastAsiaTheme="minorEastAsia" w:hAnsiTheme="minorHAnsi"/>
+          <w:rFonts w:ascii="Calibri" w:hAnsi="Calibri" w:eastAsia="" w:cs="" w:asciiTheme="minorHAnsi" w:cstheme="minorBidi" w:eastAsiaTheme="minorEastAsia" w:hAnsiTheme="minorHAnsi"/>
           <w:highlight w:val="red"/>
         </w:rPr>
       </w:pPr>
       <w:r>
         <w:rPr>
-          <w:rFonts w:asciiTheme="minorHAnsi" w:cstheme="minorBidi" w:eastAsiaTheme="minorEastAsia" w:hAnsiTheme="minorHAnsi"/>
+          <w:rFonts w:eastAsia="" w:cs="" w:cstheme="minorBidi" w:eastAsiaTheme="minorEastAsia"/>
           <w:highlight w:val="red"/>
         </w:rPr>
         <w:t xml:space="preserve">   </w:t>
       </w:r>
       <w:r>
         <w:rPr>
-          <w:rFonts w:asciiTheme="minorHAnsi" w:cstheme="minorBidi" w:eastAsiaTheme="minorEastAsia" w:hAnsiTheme="minorHAnsi"/>
+          <w:rFonts w:eastAsia="" w:cs="" w:cstheme="minorBidi" w:eastAsiaTheme="minorEastAsia"/>
           <w:highlight w:val="red"/>
         </w:rPr>
         <w:t>Caused by:</w:t>
@@ -4284,20 +4311,20 @@
         <w:spacing w:lineRule="auto" w:line="240" w:before="0" w:after="200"/>
         <w:jc w:val="both"/>
         <w:rPr>
-          <w:rFonts w:asciiTheme="minorHAnsi" w:cstheme="minorBidi" w:eastAsiaTheme="minorEastAsia" w:hAnsiTheme="minorHAnsi"/>
+          <w:rFonts w:ascii="Calibri" w:hAnsi="Calibri" w:eastAsia="" w:cs="" w:asciiTheme="minorHAnsi" w:cstheme="minorBidi" w:eastAsiaTheme="minorEastAsia" w:hAnsiTheme="minorHAnsi"/>
           <w:highlight w:val="red"/>
         </w:rPr>
       </w:pPr>
       <w:r>
         <w:rPr>
-          <w:rFonts w:asciiTheme="minorHAnsi" w:cstheme="minorBidi" w:eastAsiaTheme="minorEastAsia" w:hAnsiTheme="minorHAnsi"/>
+          <w:rFonts w:eastAsia="" w:cs="" w:cstheme="minorBidi" w:eastAsiaTheme="minorEastAsia"/>
           <w:highlight w:val="red"/>
         </w:rPr>
         <w:t xml:space="preserve">  </w:t>
       </w:r>
       <w:r>
         <w:rPr>
-          <w:rFonts w:asciiTheme="minorHAnsi" w:cstheme="minorBidi" w:eastAsiaTheme="minorEastAsia" w:hAnsiTheme="minorHAnsi"/>
+          <w:rFonts w:eastAsia="" w:cs="" w:cstheme="minorBidi" w:eastAsiaTheme="minorEastAsia"/>
           <w:highlight w:val="red"/>
         </w:rPr>
         <w:t>process didn't exit successfully: `rustc --crate-name build_script_build --edition=2018 services/audiovolumemanager/build.rs --error-format=json</w:t>
@@ -4309,13 +4336,13 @@
         <w:spacing w:lineRule="auto" w:line="240" w:before="0" w:after="200"/>
         <w:jc w:val="both"/>
         <w:rPr>
-          <w:rFonts w:asciiTheme="minorHAnsi" w:cstheme="minorBidi" w:eastAsiaTheme="minorEastAsia" w:hAnsiTheme="minorHAnsi"/>
+          <w:rFonts w:ascii="Calibri" w:hAnsi="Calibri" w:eastAsia="" w:cs="" w:asciiTheme="minorHAnsi" w:cstheme="minorBidi" w:eastAsiaTheme="minorEastAsia" w:hAnsiTheme="minorHAnsi"/>
           <w:highlight w:val="red"/>
         </w:rPr>
       </w:pPr>
       <w:r>
         <w:rPr>
-          <w:rFonts w:asciiTheme="minorHAnsi" w:cstheme="minorBidi" w:eastAsiaTheme="minorEastAsia" w:hAnsiTheme="minorHAnsi"/>
+          <w:rFonts w:eastAsia="" w:cs="" w:cstheme="minorBidi" w:eastAsiaTheme="minorEastAsia"/>
           <w:highlight w:val="red"/>
         </w:rPr>
       </w:r>

</xml_diff>